<commit_message>
reset works, reset resets bucket tip time, clog Counting to move the position up if the clog isn't fixing itself
</commit_message>
<xml_diff>
--- a/software/code_explanations/PinchValveLogic.docx
+++ b/software/code_explanations/PinchValveLogic.docx
@@ -11,8 +11,6 @@
           <w:szCs w:val="20"/>
         </w:rPr>
       </w:pPr>
-      <w:bookmarkStart w:id="0" w:name="_GoBack"/>
-      <w:bookmarkEnd w:id="0"/>
       <w:proofErr w:type="spellStart"/>
       <w:r>
         <w:rPr>
@@ -133,6 +131,16 @@
     </w:p>
     <w:p>
       <w:pPr>
+        <w:jc w:val="center"/>
+        <w:rPr>
+          <w:rFonts w:ascii="Garamond" w:eastAsia="Garamond" w:hAnsi="Garamond" w:cs="Garamond"/>
+          <w:sz w:val="20"/>
+          <w:szCs w:val="20"/>
+        </w:rPr>
+      </w:pPr>
+    </w:p>
+    <w:p>
+      <w:pPr>
         <w:rPr>
           <w:rFonts w:ascii="Garamond" w:eastAsia="Garamond" w:hAnsi="Garamond" w:cs="Garamond"/>
           <w:sz w:val="20"/>
@@ -179,8 +187,8 @@
         </w:rPr>
         <w:drawing>
           <wp:inline distT="114300" distB="114300" distL="114300" distR="114300">
-            <wp:extent cx="2423948" cy="190500"/>
-            <wp:effectExtent l="0" t="0" r="0" b="0"/>
+            <wp:extent cx="2279015" cy="129528"/>
+            <wp:effectExtent l="0" t="0" r="0" b="4445"/>
             <wp:docPr id="2" name="image8.png"/>
             <wp:cNvGraphicFramePr/>
             <a:graphic xmlns:a="http://schemas.openxmlformats.org/drawingml/2006/main">
@@ -200,7 +208,7 @@
                   <pic:spPr>
                     <a:xfrm>
                       <a:off x="0" y="0"/>
-                      <a:ext cx="2423948" cy="190500"/>
+                      <a:ext cx="2362464" cy="134271"/>
                     </a:xfrm>
                     <a:prstGeom prst="rect">
                       <a:avLst/>
@@ -272,7 +280,17 @@
           <w:sz w:val="20"/>
           <w:szCs w:val="20"/>
         </w:rPr>
-        <w:t xml:space="preserve"> function and </w:t>
+        <w:t xml:space="preserve"> function</w:t>
+      </w:r>
+      <w:bookmarkStart w:id="0" w:name="_GoBack"/>
+      <w:bookmarkEnd w:id="0"/>
+      <w:r>
+        <w:rPr>
+          <w:rFonts w:ascii="Garamond" w:eastAsia="Garamond" w:hAnsi="Garamond" w:cs="Garamond"/>
+          <w:sz w:val="20"/>
+          <w:szCs w:val="20"/>
+        </w:rPr>
+        <w:t xml:space="preserve"> and </w:t>
       </w:r>
       <w:proofErr w:type="spellStart"/>
       <w:r>
@@ -478,6 +496,7 @@
         <w:rPr>
           <w:noProof/>
         </w:rPr>
+        <w:lastRenderedPageBreak/>
         <w:drawing>
           <wp:inline distT="114300" distB="114300" distL="114300" distR="114300">
             <wp:extent cx="3124200" cy="1079970"/>
@@ -932,7 +951,16 @@
           <w:sz w:val="20"/>
           <w:szCs w:val="20"/>
         </w:rPr>
-        <w:t xml:space="preserve"> hard by continuously trying to close a system when it’s already fully closed (all done with the position variable and the bounds, easily adjustable)</w:t>
+        <w:t xml:space="preserve"> hard by </w:t>
+      </w:r>
+      <w:r>
+        <w:rPr>
+          <w:rFonts w:ascii="Garamond" w:eastAsia="Garamond" w:hAnsi="Garamond" w:cs="Garamond"/>
+          <w:sz w:val="20"/>
+          <w:szCs w:val="20"/>
+        </w:rPr>
+        <w:lastRenderedPageBreak/>
+        <w:t>continuously trying to close a system when it’s already fully closed (all done with the position variable and the bounds, easily adjustable)</w:t>
       </w:r>
     </w:p>
     <w:p>
@@ -957,7 +985,6 @@
         <w:rPr>
           <w:noProof/>
         </w:rPr>
-        <w:lastRenderedPageBreak/>
         <w:drawing>
           <wp:inline distT="114300" distB="114300" distL="114300" distR="114300">
             <wp:extent cx="5748338" cy="998774"/>
@@ -1313,17 +1340,7 @@
           <w:sz w:val="20"/>
           <w:szCs w:val="20"/>
         </w:rPr>
-        <w:t xml:space="preserve">Motors and drivers can really overheat. It’s essential these are </w:t>
-      </w:r>
-      <w:r>
-        <w:rPr>
-          <w:rFonts w:ascii="Garamond" w:eastAsia="Garamond" w:hAnsi="Garamond" w:cs="Garamond"/>
-          <w:b/>
-          <w:sz w:val="20"/>
-          <w:szCs w:val="20"/>
-        </w:rPr>
-        <w:lastRenderedPageBreak/>
-        <w:t>plugged in correctly and the firmware is coded properly. Pin outputs must st</w:t>
+        <w:t>Motors and drivers can really overheat. It’s essential these are plugged in correctly and the firmware is coded properly. Pin outputs must st</w:t>
       </w:r>
       <w:r>
         <w:rPr>

</xml_diff>